<commit_message>
feat: Soumission finale MCN - Correction des erreurs critiques de syntaxe et finalisation de la Galerie.
</commit_message>
<xml_diff>
--- a/Maquette UX.docx
+++ b/Maquette UX.docx
@@ -16,15 +16,7 @@
           <w:sz w:val="36"/>
           <w:szCs w:val="36"/>
         </w:rPr>
-        <w:t xml:space="preserve">                                  </w:t>
-      </w:r>
-      <w:r>
-        <w:rPr>
-          <w:b/>
-          <w:sz w:val="36"/>
-          <w:szCs w:val="36"/>
-        </w:rPr>
-        <w:t xml:space="preserve">Maquette UX - </w:t>
+        <w:t xml:space="preserve">                                  Maquette UX - </w:t>
       </w:r>
       <w:proofErr w:type="spellStart"/>
       <w:r>
@@ -134,14 +126,7 @@
                                 <w:b/>
                                 <w:color w:val="000000" w:themeColor="text1"/>
                               </w:rPr>
-                              <w:t xml:space="preserve">Cliquer pour scanner, </w:t>
-                            </w:r>
-                            <w:r>
-                              <w:rPr>
-                                <w:b/>
-                                <w:color w:val="000000" w:themeColor="text1"/>
-                              </w:rPr>
-                              <w:t>REDIRECTION IMMÉDIATE (0.5 sec) - Fluidité PWA</w:t>
+                              <w:t>Cliquer pour scanner, REDIRECTION IMMÉDIATE (0.5 sec) - Fluidité PWA</w:t>
                             </w:r>
                           </w:p>
                         </w:txbxContent>
@@ -182,14 +167,7 @@
                           <w:b/>
                           <w:color w:val="000000" w:themeColor="text1"/>
                         </w:rPr>
-                        <w:t xml:space="preserve">Cliquer pour scanner, </w:t>
-                      </w:r>
-                      <w:r>
-                        <w:rPr>
-                          <w:b/>
-                          <w:color w:val="000000" w:themeColor="text1"/>
-                        </w:rPr>
-                        <w:t>REDIRECTION IMMÉDIATE (0.5 sec) - Fluidité PWA</w:t>
+                        <w:t>Cliquer pour scanner, REDIRECTION IMMÉDIATE (0.5 sec) - Fluidité PWA</w:t>
                       </w:r>
                     </w:p>
                   </w:txbxContent>
@@ -312,7 +290,7 @@
                     <pic:cNvPicPr/>
                   </pic:nvPicPr>
                   <pic:blipFill>
-                    <a:blip r:embed="rId5">
+                    <a:blip r:embed="rId7">
                       <a:extLst>
                         <a:ext uri="{28A0092B-C50C-407E-A947-70E740481C1C}">
                           <a14:useLocalDpi xmlns:a14="http://schemas.microsoft.com/office/drawing/2010/main" val="0"/>
@@ -378,18 +356,8 @@
           <w:sz w:val="32"/>
           <w:szCs w:val="32"/>
         </w:rPr>
-        <w:t>' (Critère Faisabilité Technique). UX simplifiée : Cadrez l'œuvre, c'est tou</w:t>
-      </w:r>
-      <w:r>
-        <w:rPr>
-          <w:b/>
-          <w:sz w:val="32"/>
-          <w:szCs w:val="32"/>
-        </w:rPr>
-        <w:t>t</w:t>
-      </w:r>
-      <w:bookmarkStart w:id="0" w:name="_GoBack"/>
-      <w:bookmarkEnd w:id="0"/>
+        <w:t>' (Critère Faisabilité Technique). UX simplifiée : Cadrez l'œuvre, c'est tout</w:t>
+      </w:r>
     </w:p>
     <w:p>
       <w:pPr>
@@ -800,7 +768,7 @@
                     <pic:cNvPicPr/>
                   </pic:nvPicPr>
                   <pic:blipFill>
-                    <a:blip r:embed="rId6">
+                    <a:blip r:embed="rId8">
                       <a:extLst>
                         <a:ext uri="{28A0092B-C50C-407E-A947-70E740481C1C}">
                           <a14:useLocalDpi xmlns:a14="http://schemas.microsoft.com/office/drawing/2010/main" val="0"/>
@@ -854,13 +822,76 @@
     <w:p>
       <w:pPr>
         <w:rPr>
+          <w:noProof/>
+          <w:lang w:eastAsia="fr-FR"/>
+        </w:rPr>
+      </w:pPr>
+      <w:r>
+        <w:rPr>
+          <w:noProof/>
+          <w:lang w:eastAsia="fr-FR"/>
+        </w:rPr>
+        <w:t xml:space="preserve"> </w:t>
+      </w:r>
+    </w:p>
+    <w:p>
+      <w:pPr>
+        <w:rPr>
           <w:b/>
           <w:sz w:val="32"/>
           <w:szCs w:val="32"/>
         </w:rPr>
       </w:pPr>
+      <w:r>
+        <w:rPr>
+          <w:noProof/>
+          <w:lang w:eastAsia="fr-FR"/>
+        </w:rPr>
+        <w:lastRenderedPageBreak/>
+        <w:drawing>
+          <wp:inline distT="0" distB="0" distL="0" distR="0" wp14:anchorId="390EE9F8" wp14:editId="219231A2">
+            <wp:extent cx="8892540" cy="4999355"/>
+            <wp:effectExtent l="0" t="0" r="3810" b="0"/>
+            <wp:docPr id="1" name="Image 1"/>
+            <wp:cNvGraphicFramePr>
+              <a:graphicFrameLocks xmlns:a="http://schemas.openxmlformats.org/drawingml/2006/main" noChangeAspect="1"/>
+            </wp:cNvGraphicFramePr>
+            <a:graphic xmlns:a="http://schemas.openxmlformats.org/drawingml/2006/main">
+              <a:graphicData uri="http://schemas.openxmlformats.org/drawingml/2006/picture">
+                <pic:pic xmlns:pic="http://schemas.openxmlformats.org/drawingml/2006/picture">
+                  <pic:nvPicPr>
+                    <pic:cNvPr id="1" name=""/>
+                    <pic:cNvPicPr/>
+                  </pic:nvPicPr>
+                  <pic:blipFill>
+                    <a:blip r:embed="rId9"/>
+                    <a:stretch>
+                      <a:fillRect/>
+                    </a:stretch>
+                  </pic:blipFill>
+                  <pic:spPr>
+                    <a:xfrm>
+                      <a:off x="0" y="0"/>
+                      <a:ext cx="8892540" cy="4999355"/>
+                    </a:xfrm>
+                    <a:prstGeom prst="rect">
+                      <a:avLst/>
+                    </a:prstGeom>
+                  </pic:spPr>
+                </pic:pic>
+              </a:graphicData>
+            </a:graphic>
+          </wp:inline>
+        </w:drawing>
+      </w:r>
     </w:p>
     <w:sectPr>
+      <w:headerReference w:type="even" r:id="rId10"/>
+      <w:headerReference w:type="default" r:id="rId11"/>
+      <w:footerReference w:type="even" r:id="rId12"/>
+      <w:footerReference w:type="default" r:id="rId13"/>
+      <w:headerReference w:type="first" r:id="rId14"/>
+      <w:footerReference w:type="first" r:id="rId15"/>
       <w:pgSz w:w="16838" w:h="11906" w:orient="landscape"/>
       <w:pgMar w:top="1417" w:right="1417" w:bottom="1417" w:left="1417" w:header="708" w:footer="708" w:gutter="0"/>
       <w:cols w:space="708"/>
@@ -868,6 +899,124 @@
     </w:sectPr>
   </w:body>
 </w:document>
+</file>
+
+<file path=word/endnotes.xml><?xml version="1.0" encoding="utf-8"?>
+<w:endnotes xmlns:wpc="http://schemas.microsoft.com/office/word/2010/wordprocessingCanvas" xmlns:mc="http://schemas.openxmlformats.org/markup-compatibility/2006" xmlns:o="urn:schemas-microsoft-com:office:office" xmlns:r="http://schemas.openxmlformats.org/officeDocument/2006/relationships" xmlns:m="http://schemas.openxmlformats.org/officeDocument/2006/math" xmlns:v="urn:schemas-microsoft-com:vml" xmlns:wp14="http://schemas.microsoft.com/office/word/2010/wordprocessingDrawing" xmlns:wp="http://schemas.openxmlformats.org/drawingml/2006/wordprocessingDrawing" xmlns:w10="urn:schemas-microsoft-com:office:word" xmlns:w="http://schemas.openxmlformats.org/wordprocessingml/2006/main" xmlns:w14="http://schemas.microsoft.com/office/word/2010/wordml" xmlns:w15="http://schemas.microsoft.com/office/word/2012/wordml" xmlns:wpg="http://schemas.microsoft.com/office/word/2010/wordprocessingGroup" xmlns:wpi="http://schemas.microsoft.com/office/word/2010/wordprocessingInk" xmlns:wne="http://schemas.microsoft.com/office/word/2006/wordml" xmlns:wps="http://schemas.microsoft.com/office/word/2010/wordprocessingShape" mc:Ignorable="w14 w15 wp14">
+  <w:endnote w:type="separator" w:id="-1">
+    <w:p>
+      <w:pPr>
+        <w:spacing w:after="0" w:line="240" w:lineRule="auto"/>
+      </w:pPr>
+      <w:r>
+        <w:separator/>
+      </w:r>
+    </w:p>
+  </w:endnote>
+  <w:endnote w:type="continuationSeparator" w:id="0">
+    <w:p>
+      <w:pPr>
+        <w:spacing w:after="0" w:line="240" w:lineRule="auto"/>
+      </w:pPr>
+      <w:r>
+        <w:continuationSeparator/>
+      </w:r>
+    </w:p>
+  </w:endnote>
+</w:endnotes>
+</file>
+
+<file path=word/footer1.xml><?xml version="1.0" encoding="utf-8"?>
+<w:ftr xmlns:wpc="http://schemas.microsoft.com/office/word/2010/wordprocessingCanvas" xmlns:mc="http://schemas.openxmlformats.org/markup-compatibility/2006" xmlns:o="urn:schemas-microsoft-com:office:office" xmlns:r="http://schemas.openxmlformats.org/officeDocument/2006/relationships" xmlns:m="http://schemas.openxmlformats.org/officeDocument/2006/math" xmlns:v="urn:schemas-microsoft-com:vml" xmlns:wp14="http://schemas.microsoft.com/office/word/2010/wordprocessingDrawing" xmlns:wp="http://schemas.openxmlformats.org/drawingml/2006/wordprocessingDrawing" xmlns:w10="urn:schemas-microsoft-com:office:word" xmlns:w="http://schemas.openxmlformats.org/wordprocessingml/2006/main" xmlns:w14="http://schemas.microsoft.com/office/word/2010/wordml" xmlns:w15="http://schemas.microsoft.com/office/word/2012/wordml" xmlns:wpg="http://schemas.microsoft.com/office/word/2010/wordprocessingGroup" xmlns:wpi="http://schemas.microsoft.com/office/word/2010/wordprocessingInk" xmlns:wne="http://schemas.microsoft.com/office/word/2006/wordml" xmlns:wps="http://schemas.microsoft.com/office/word/2010/wordprocessingShape" mc:Ignorable="w14 w15 wp14">
+  <w:p>
+    <w:pPr>
+      <w:pStyle w:val="Pieddepage"/>
+    </w:pPr>
+  </w:p>
+</w:ftr>
+</file>
+
+<file path=word/footer2.xml><?xml version="1.0" encoding="utf-8"?>
+<w:ftr xmlns:wpc="http://schemas.microsoft.com/office/word/2010/wordprocessingCanvas" xmlns:mc="http://schemas.openxmlformats.org/markup-compatibility/2006" xmlns:o="urn:schemas-microsoft-com:office:office" xmlns:r="http://schemas.openxmlformats.org/officeDocument/2006/relationships" xmlns:m="http://schemas.openxmlformats.org/officeDocument/2006/math" xmlns:v="urn:schemas-microsoft-com:vml" xmlns:wp14="http://schemas.microsoft.com/office/word/2010/wordprocessingDrawing" xmlns:wp="http://schemas.openxmlformats.org/drawingml/2006/wordprocessingDrawing" xmlns:w10="urn:schemas-microsoft-com:office:word" xmlns:w="http://schemas.openxmlformats.org/wordprocessingml/2006/main" xmlns:w14="http://schemas.microsoft.com/office/word/2010/wordml" xmlns:w15="http://schemas.microsoft.com/office/word/2012/wordml" xmlns:wpg="http://schemas.microsoft.com/office/word/2010/wordprocessingGroup" xmlns:wpi="http://schemas.microsoft.com/office/word/2010/wordprocessingInk" xmlns:wne="http://schemas.microsoft.com/office/word/2006/wordml" xmlns:wps="http://schemas.microsoft.com/office/word/2010/wordprocessingShape" mc:Ignorable="w14 w15 wp14">
+  <w:p>
+    <w:pPr>
+      <w:pStyle w:val="Pieddepage"/>
+    </w:pPr>
+  </w:p>
+</w:ftr>
+</file>
+
+<file path=word/footer3.xml><?xml version="1.0" encoding="utf-8"?>
+<w:ftr xmlns:wpc="http://schemas.microsoft.com/office/word/2010/wordprocessingCanvas" xmlns:mc="http://schemas.openxmlformats.org/markup-compatibility/2006" xmlns:o="urn:schemas-microsoft-com:office:office" xmlns:r="http://schemas.openxmlformats.org/officeDocument/2006/relationships" xmlns:m="http://schemas.openxmlformats.org/officeDocument/2006/math" xmlns:v="urn:schemas-microsoft-com:vml" xmlns:wp14="http://schemas.microsoft.com/office/word/2010/wordprocessingDrawing" xmlns:wp="http://schemas.openxmlformats.org/drawingml/2006/wordprocessingDrawing" xmlns:w10="urn:schemas-microsoft-com:office:word" xmlns:w="http://schemas.openxmlformats.org/wordprocessingml/2006/main" xmlns:w14="http://schemas.microsoft.com/office/word/2010/wordml" xmlns:w15="http://schemas.microsoft.com/office/word/2012/wordml" xmlns:wpg="http://schemas.microsoft.com/office/word/2010/wordprocessingGroup" xmlns:wpi="http://schemas.microsoft.com/office/word/2010/wordprocessingInk" xmlns:wne="http://schemas.microsoft.com/office/word/2006/wordml" xmlns:wps="http://schemas.microsoft.com/office/word/2010/wordprocessingShape" mc:Ignorable="w14 w15 wp14">
+  <w:p>
+    <w:pPr>
+      <w:pStyle w:val="Pieddepage"/>
+    </w:pPr>
+  </w:p>
+</w:ftr>
+</file>
+
+<file path=word/footnotes.xml><?xml version="1.0" encoding="utf-8"?>
+<w:footnotes xmlns:wpc="http://schemas.microsoft.com/office/word/2010/wordprocessingCanvas" xmlns:mc="http://schemas.openxmlformats.org/markup-compatibility/2006" xmlns:o="urn:schemas-microsoft-com:office:office" xmlns:r="http://schemas.openxmlformats.org/officeDocument/2006/relationships" xmlns:m="http://schemas.openxmlformats.org/officeDocument/2006/math" xmlns:v="urn:schemas-microsoft-com:vml" xmlns:wp14="http://schemas.microsoft.com/office/word/2010/wordprocessingDrawing" xmlns:wp="http://schemas.openxmlformats.org/drawingml/2006/wordprocessingDrawing" xmlns:w10="urn:schemas-microsoft-com:office:word" xmlns:w="http://schemas.openxmlformats.org/wordprocessingml/2006/main" xmlns:w14="http://schemas.microsoft.com/office/word/2010/wordml" xmlns:w15="http://schemas.microsoft.com/office/word/2012/wordml" xmlns:wpg="http://schemas.microsoft.com/office/word/2010/wordprocessingGroup" xmlns:wpi="http://schemas.microsoft.com/office/word/2010/wordprocessingInk" xmlns:wne="http://schemas.microsoft.com/office/word/2006/wordml" xmlns:wps="http://schemas.microsoft.com/office/word/2010/wordprocessingShape" mc:Ignorable="w14 w15 wp14">
+  <w:footnote w:type="separator" w:id="-1">
+    <w:p>
+      <w:pPr>
+        <w:spacing w:after="0" w:line="240" w:lineRule="auto"/>
+      </w:pPr>
+      <w:r>
+        <w:separator/>
+      </w:r>
+    </w:p>
+  </w:footnote>
+  <w:footnote w:type="continuationSeparator" w:id="0">
+    <w:p>
+      <w:pPr>
+        <w:spacing w:after="0" w:line="240" w:lineRule="auto"/>
+      </w:pPr>
+      <w:r>
+        <w:continuationSeparator/>
+      </w:r>
+    </w:p>
+  </w:footnote>
+</w:footnotes>
+</file>
+
+<file path=word/header1.xml><?xml version="1.0" encoding="utf-8"?>
+<w:hdr xmlns:wpc="http://schemas.microsoft.com/office/word/2010/wordprocessingCanvas" xmlns:mc="http://schemas.openxmlformats.org/markup-compatibility/2006" xmlns:o="urn:schemas-microsoft-com:office:office" xmlns:r="http://schemas.openxmlformats.org/officeDocument/2006/relationships" xmlns:m="http://schemas.openxmlformats.org/officeDocument/2006/math" xmlns:v="urn:schemas-microsoft-com:vml" xmlns:wp14="http://schemas.microsoft.com/office/word/2010/wordprocessingDrawing" xmlns:wp="http://schemas.openxmlformats.org/drawingml/2006/wordprocessingDrawing" xmlns:w10="urn:schemas-microsoft-com:office:word" xmlns:w="http://schemas.openxmlformats.org/wordprocessingml/2006/main" xmlns:w14="http://schemas.microsoft.com/office/word/2010/wordml" xmlns:w15="http://schemas.microsoft.com/office/word/2012/wordml" xmlns:wpg="http://schemas.microsoft.com/office/word/2010/wordprocessingGroup" xmlns:wpi="http://schemas.microsoft.com/office/word/2010/wordprocessingInk" xmlns:wne="http://schemas.microsoft.com/office/word/2006/wordml" xmlns:wps="http://schemas.microsoft.com/office/word/2010/wordprocessingShape" mc:Ignorable="w14 w15 wp14">
+  <w:p>
+    <w:pPr>
+      <w:pStyle w:val="En-tte"/>
+    </w:pPr>
+  </w:p>
+</w:hdr>
+</file>
+
+<file path=word/header2.xml><?xml version="1.0" encoding="utf-8"?>
+<w:hdr xmlns:wpc="http://schemas.microsoft.com/office/word/2010/wordprocessingCanvas" xmlns:mc="http://schemas.openxmlformats.org/markup-compatibility/2006" xmlns:o="urn:schemas-microsoft-com:office:office" xmlns:r="http://schemas.openxmlformats.org/officeDocument/2006/relationships" xmlns:m="http://schemas.openxmlformats.org/officeDocument/2006/math" xmlns:v="urn:schemas-microsoft-com:vml" xmlns:wp14="http://schemas.microsoft.com/office/word/2010/wordprocessingDrawing" xmlns:wp="http://schemas.openxmlformats.org/drawingml/2006/wordprocessingDrawing" xmlns:w10="urn:schemas-microsoft-com:office:word" xmlns:w="http://schemas.openxmlformats.org/wordprocessingml/2006/main" xmlns:w14="http://schemas.microsoft.com/office/word/2010/wordml" xmlns:w15="http://schemas.microsoft.com/office/word/2012/wordml" xmlns:wpg="http://schemas.microsoft.com/office/word/2010/wordprocessingGroup" xmlns:wpi="http://schemas.microsoft.com/office/word/2010/wordprocessingInk" xmlns:wne="http://schemas.microsoft.com/office/word/2006/wordml" xmlns:wps="http://schemas.microsoft.com/office/word/2010/wordprocessingShape" mc:Ignorable="w14 w15 wp14">
+  <w:p>
+    <w:pPr>
+      <w:pStyle w:val="En-tte"/>
+    </w:pPr>
+    <w:r>
+      <w:t>Et enfin nous avons notre App-web disponible avec une vidéo</w:t>
+    </w:r>
+    <w:bookmarkStart w:id="0" w:name="_GoBack"/>
+    <w:bookmarkEnd w:id="0"/>
+    <w:r>
+      <w:t xml:space="preserve"> descriptive du masque et un enregistrement audio.</w:t>
+    </w:r>
+  </w:p>
+</w:hdr>
+</file>
+
+<file path=word/header3.xml><?xml version="1.0" encoding="utf-8"?>
+<w:hdr xmlns:wpc="http://schemas.microsoft.com/office/word/2010/wordprocessingCanvas" xmlns:mc="http://schemas.openxmlformats.org/markup-compatibility/2006" xmlns:o="urn:schemas-microsoft-com:office:office" xmlns:r="http://schemas.openxmlformats.org/officeDocument/2006/relationships" xmlns:m="http://schemas.openxmlformats.org/officeDocument/2006/math" xmlns:v="urn:schemas-microsoft-com:vml" xmlns:wp14="http://schemas.microsoft.com/office/word/2010/wordprocessingDrawing" xmlns:wp="http://schemas.openxmlformats.org/drawingml/2006/wordprocessingDrawing" xmlns:w10="urn:schemas-microsoft-com:office:word" xmlns:w="http://schemas.openxmlformats.org/wordprocessingml/2006/main" xmlns:w14="http://schemas.microsoft.com/office/word/2010/wordml" xmlns:w15="http://schemas.microsoft.com/office/word/2012/wordml" xmlns:wpg="http://schemas.microsoft.com/office/word/2010/wordprocessingGroup" xmlns:wpi="http://schemas.microsoft.com/office/word/2010/wordprocessingInk" xmlns:wne="http://schemas.microsoft.com/office/word/2006/wordml" xmlns:wps="http://schemas.microsoft.com/office/word/2010/wordprocessingShape" mc:Ignorable="w14 w15 wp14">
+  <w:p>
+    <w:pPr>
+      <w:pStyle w:val="En-tte"/>
+    </w:pPr>
+  </w:p>
+</w:hdr>
 </file>
 
 <file path=word/styles.xml><?xml version="1.0" encoding="utf-8"?>
@@ -1291,6 +1440,50 @@
     <w:semiHidden/>
     <w:unhideWhenUsed/>
   </w:style>
+  <w:style w:type="paragraph" w:styleId="En-tte">
+    <w:name w:val="header"/>
+    <w:basedOn w:val="Normal"/>
+    <w:link w:val="En-tteCar"/>
+    <w:uiPriority w:val="99"/>
+    <w:unhideWhenUsed/>
+    <w:rsid w:val="006C1A3A"/>
+    <w:pPr>
+      <w:tabs>
+        <w:tab w:val="center" w:pos="4536"/>
+        <w:tab w:val="right" w:pos="9072"/>
+      </w:tabs>
+      <w:spacing w:after="0" w:line="240" w:lineRule="auto"/>
+    </w:pPr>
+  </w:style>
+  <w:style w:type="character" w:customStyle="1" w:styleId="En-tteCar">
+    <w:name w:val="En-tête Car"/>
+    <w:basedOn w:val="Policepardfaut"/>
+    <w:link w:val="En-tte"/>
+    <w:uiPriority w:val="99"/>
+    <w:rsid w:val="006C1A3A"/>
+  </w:style>
+  <w:style w:type="paragraph" w:styleId="Pieddepage">
+    <w:name w:val="footer"/>
+    <w:basedOn w:val="Normal"/>
+    <w:link w:val="PieddepageCar"/>
+    <w:uiPriority w:val="99"/>
+    <w:unhideWhenUsed/>
+    <w:rsid w:val="006C1A3A"/>
+    <w:pPr>
+      <w:tabs>
+        <w:tab w:val="center" w:pos="4536"/>
+        <w:tab w:val="right" w:pos="9072"/>
+      </w:tabs>
+      <w:spacing w:after="0" w:line="240" w:lineRule="auto"/>
+    </w:pPr>
+  </w:style>
+  <w:style w:type="character" w:customStyle="1" w:styleId="PieddepageCar">
+    <w:name w:val="Pied de page Car"/>
+    <w:basedOn w:val="Policepardfaut"/>
+    <w:link w:val="Pieddepage"/>
+    <w:uiPriority w:val="99"/>
+    <w:rsid w:val="006C1A3A"/>
+  </w:style>
 </w:styles>
 </file>
 
@@ -1560,7 +1753,7 @@
 </file>
 
 <file path=customXml/itemProps1.xml><?xml version="1.0" encoding="utf-8"?>
-<ds:datastoreItem xmlns:ds="http://schemas.openxmlformats.org/officeDocument/2006/customXml" ds:itemID="{1E10C4B3-A306-40D4-824B-1B93F63D4B91}">
+<ds:datastoreItem xmlns:ds="http://schemas.openxmlformats.org/officeDocument/2006/customXml" ds:itemID="{3A080F57-22AD-4A00-BF21-59361B262EEB}">
   <ds:schemaRefs>
     <ds:schemaRef ds:uri="http://schemas.openxmlformats.org/officeDocument/2006/bibliography"/>
   </ds:schemaRefs>

</xml_diff>